<commit_message>
further lit review + comparison of specific depths
</commit_message>
<xml_diff>
--- a/Lit_review_outline.docx
+++ b/Lit_review_outline.docx
@@ -582,6 +582,8 @@
     </w:p>
     <w:p/>
     <w:p>
+      <w:bookmarkStart w:id="0" w:name="_Hlk3282089"/>
+      <w:bookmarkStart w:id="1" w:name="_GoBack"/>
       <w:r>
         <w:t>Outline/flow of literature review</w:t>
       </w:r>
@@ -612,8 +614,6 @@
       <w:r>
         <w:t>, DHD</w:t>
       </w:r>
-      <w:bookmarkStart w:id="0" w:name="_GoBack"/>
-      <w:bookmarkEnd w:id="0"/>
       <w:r>
         <w:t xml:space="preserve"> (increased intensity, frequency and longevity)</w:t>
       </w:r>
@@ -707,8 +707,19 @@
           <w:numId w:val="4"/>
         </w:numPr>
       </w:pPr>
-      <w:r>
-        <w:t xml:space="preserve">Subsurface == SST and sub-surface temperature predictions </w:t>
+      <w:commentRangeStart w:id="2"/>
+      <w:r>
+        <w:t xml:space="preserve">Subsurface </w:t>
+      </w:r>
+      <w:commentRangeEnd w:id="2"/>
+      <w:r>
+        <w:rPr>
+          <w:rStyle w:val="CommentReference"/>
+        </w:rPr>
+        <w:commentReference w:id="2"/>
+      </w:r>
+      <w:r>
+        <w:t xml:space="preserve">== SST and sub-surface temperature predictions </w:t>
       </w:r>
     </w:p>
     <w:p>
@@ -740,6 +751,9 @@
         <w:t>the second part leads closer to my research questions: comparing and creating models for the subsurface</w:t>
       </w:r>
     </w:p>
+    <w:bookmarkEnd w:id="0"/>
+    <w:bookmarkEnd w:id="1"/>
+    <w:p/>
     <w:p/>
     <w:p>
       <w:pPr>
@@ -830,11 +844,11 @@
         <w:ind w:left="720" w:hanging="720"/>
       </w:pPr>
       <w:r>
-        <w:t xml:space="preserve">Hughes TP, Kerry JT, Alvarez-Noriega M, Alvarez-Romero JG, Anderson KD, Baird AH, Babcock RC, Beger M, Bellwood DR, Berkelmans R, Bridge TC, Butler IR, Byrne M, Cantin NE, Comeau S, Connolly SR, Cumming GS, Dalton SJ, Diaz-Pulido G, Eakin CM, Figueira WF, Gilmour JP, Harrison HB, Heron SF, Hoey AS, Hobbs JPA, Hoogenboom MO, Kennedy EV, Kuo CY, Lough JM, Lowe RJ, Liu G, Cculloch MTM, Malcolm HA, McWilliam MJ, Pandolfi JM, Pears RJ, </w:t>
+        <w:t xml:space="preserve">Hughes TP, Kerry JT, Alvarez-Noriega M, Alvarez-Romero JG, Anderson KD, Baird AH, Babcock RC, Beger M, Bellwood DR, Berkelmans R, Bridge TC, Butler IR, Byrne M, Cantin NE, Comeau S, Connolly SR, Cumming GS, Dalton SJ, Diaz-Pulido G, Eakin CM, Figueira WF, Gilmour JP, </w:t>
       </w:r>
       <w:r>
         <w:lastRenderedPageBreak/>
-        <w:t>Pratchett MS, Schoepf V, Simpson T, Skirving WJ, Sommer B, Torda G, Wachenfeld DR, Willis BL, Wilson SK (2017) Global warming and recurrent mass bleaching of corals. Nature 543:373-+</w:t>
+        <w:t>Harrison HB, Heron SF, Hoey AS, Hobbs JPA, Hoogenboom MO, Kennedy EV, Kuo CY, Lough JM, Lowe RJ, Liu G, Cculloch MTM, Malcolm HA, McWilliam MJ, Pandolfi JM, Pears RJ, Pratchett MS, Schoepf V, Simpson T, Skirving WJ, Sommer B, Torda G, Wachenfeld DR, Willis BL, Wilson SK (2017) Global warming and recurrent mass bleaching of corals. Nature 543:373-+</w:t>
       </w:r>
     </w:p>
     <w:p>
@@ -874,6 +888,55 @@
 </w:document>
 </file>
 
+<file path=word/comments.xml><?xml version="1.0" encoding="utf-8"?>
+<w:comments xmlns:wpc="http://schemas.microsoft.com/office/word/2010/wordprocessingCanvas" xmlns:cx="http://schemas.microsoft.com/office/drawing/2014/chartex" xmlns:cx1="http://schemas.microsoft.com/office/drawing/2015/9/8/chartex" xmlns:cx2="http://schemas.microsoft.com/office/drawing/2015/10/21/chartex" xmlns:cx3="http://schemas.microsoft.com/office/drawing/2016/5/9/chartex" xmlns:cx4="http://schemas.microsoft.com/office/drawing/2016/5/10/chartex" xmlns:cx5="http://schemas.microsoft.com/office/drawing/2016/5/11/chartex" xmlns:cx6="http://schemas.microsoft.com/office/drawing/2016/5/12/chartex" xmlns:cx7="http://schemas.microsoft.com/office/drawing/2016/5/13/chartex" xmlns:cx8="http://schemas.microsoft.com/office/drawing/2016/5/14/chartex" xmlns:mc="http://schemas.openxmlformats.org/markup-compatibility/2006" xmlns:aink="http://schemas.microsoft.com/office/drawing/2016/ink" xmlns:am3d="http://schemas.microsoft.com/office/drawing/2017/model3d" xmlns:o="urn:schemas-microsoft-com:office:office" xmlns:r="http://schemas.openxmlformats.org/officeDocument/2006/relationships" xmlns:m="http://schemas.openxmlformats.org/officeDocument/2006/math" xmlns:v="urn:schemas-microsoft-com:vml" xmlns:wp14="http://schemas.microsoft.com/office/word/2010/wordprocessingDrawing" xmlns:wp="http://schemas.openxmlformats.org/drawingml/2006/wordprocessingDrawing" xmlns:w10="urn:schemas-microsoft-com:office:word" xmlns:w="http://schemas.openxmlformats.org/wordprocessingml/2006/main" xmlns:w14="http://schemas.microsoft.com/office/word/2010/wordml" xmlns:w15="http://schemas.microsoft.com/office/word/2012/wordml" xmlns:w16cid="http://schemas.microsoft.com/office/word/2016/wordml/cid" xmlns:w16se="http://schemas.microsoft.com/office/word/2015/wordml/symex" xmlns:wpg="http://schemas.microsoft.com/office/word/2010/wordprocessingGroup" xmlns:wpi="http://schemas.microsoft.com/office/word/2010/wordprocessingInk" xmlns:wne="http://schemas.microsoft.com/office/word/2006/wordml" xmlns:wps="http://schemas.microsoft.com/office/word/2010/wordprocessingShape" mc:Ignorable="w14 w15 w16se w16cid wp14">
+  <w:comment w:id="2" w:author="Rae Karma" w:date="2019-03-12T11:15:00Z" w:initials="RK">
+    <w:p>
+      <w:pPr>
+        <w:pStyle w:val="CommentText"/>
+      </w:pPr>
+      <w:r>
+        <w:rPr>
+          <w:rStyle w:val="CommentReference"/>
+        </w:rPr>
+        <w:annotationRef/>
+      </w:r>
+      <w:r>
+        <w:t xml:space="preserve">Somewhere </w:t>
+      </w:r>
+      <w:proofErr w:type="gramStart"/>
+      <w:r>
+        <w:t>have to</w:t>
+      </w:r>
+      <w:proofErr w:type="gramEnd"/>
+      <w:r>
+        <w:t xml:space="preserve"> include stuff about the glider – what it does, how it has been used before, </w:t>
+      </w:r>
+      <w:proofErr w:type="spellStart"/>
+      <w:r>
+        <w:t>ect</w:t>
+      </w:r>
+      <w:proofErr w:type="spellEnd"/>
+      <w:r>
+        <w:t xml:space="preserve"> . . .</w:t>
+      </w:r>
+    </w:p>
+  </w:comment>
+</w:comments>
+</file>
+
+<file path=word/commentsExtended.xml><?xml version="1.0" encoding="utf-8"?>
+<w15:commentsEx xmlns:wpc="http://schemas.microsoft.com/office/word/2010/wordprocessingCanvas" xmlns:cx="http://schemas.microsoft.com/office/drawing/2014/chartex" xmlns:cx1="http://schemas.microsoft.com/office/drawing/2015/9/8/chartex" xmlns:cx2="http://schemas.microsoft.com/office/drawing/2015/10/21/chartex" xmlns:cx3="http://schemas.microsoft.com/office/drawing/2016/5/9/chartex" xmlns:cx4="http://schemas.microsoft.com/office/drawing/2016/5/10/chartex" xmlns:cx5="http://schemas.microsoft.com/office/drawing/2016/5/11/chartex" xmlns:cx6="http://schemas.microsoft.com/office/drawing/2016/5/12/chartex" xmlns:cx7="http://schemas.microsoft.com/office/drawing/2016/5/13/chartex" xmlns:cx8="http://schemas.microsoft.com/office/drawing/2016/5/14/chartex" xmlns:mc="http://schemas.openxmlformats.org/markup-compatibility/2006" xmlns:aink="http://schemas.microsoft.com/office/drawing/2016/ink" xmlns:am3d="http://schemas.microsoft.com/office/drawing/2017/model3d" xmlns:o="urn:schemas-microsoft-com:office:office" xmlns:r="http://schemas.openxmlformats.org/officeDocument/2006/relationships" xmlns:m="http://schemas.openxmlformats.org/officeDocument/2006/math" xmlns:v="urn:schemas-microsoft-com:vml" xmlns:wp14="http://schemas.microsoft.com/office/word/2010/wordprocessingDrawing" xmlns:wp="http://schemas.openxmlformats.org/drawingml/2006/wordprocessingDrawing" xmlns:w10="urn:schemas-microsoft-com:office:word" xmlns:w="http://schemas.openxmlformats.org/wordprocessingml/2006/main" xmlns:w14="http://schemas.microsoft.com/office/word/2010/wordml" xmlns:w15="http://schemas.microsoft.com/office/word/2012/wordml" xmlns:w16cid="http://schemas.microsoft.com/office/word/2016/wordml/cid" xmlns:w16se="http://schemas.microsoft.com/office/word/2015/wordml/symex" xmlns:wpg="http://schemas.microsoft.com/office/word/2010/wordprocessingGroup" xmlns:wpi="http://schemas.microsoft.com/office/word/2010/wordprocessingInk" xmlns:wne="http://schemas.microsoft.com/office/word/2006/wordml" xmlns:wps="http://schemas.microsoft.com/office/word/2010/wordprocessingShape" mc:Ignorable="w14 w15 w16se w16cid wp14">
+  <w15:commentEx w15:paraId="2D503D7A" w15:done="0"/>
+</w15:commentsEx>
+</file>
+
+<file path=word/commentsIds.xml><?xml version="1.0" encoding="utf-8"?>
+<w16cid:commentsIds xmlns:wpc="http://schemas.microsoft.com/office/word/2010/wordprocessingCanvas" xmlns:cx="http://schemas.microsoft.com/office/drawing/2014/chartex" xmlns:cx1="http://schemas.microsoft.com/office/drawing/2015/9/8/chartex" xmlns:cx2="http://schemas.microsoft.com/office/drawing/2015/10/21/chartex" xmlns:cx3="http://schemas.microsoft.com/office/drawing/2016/5/9/chartex" xmlns:cx4="http://schemas.microsoft.com/office/drawing/2016/5/10/chartex" xmlns:cx5="http://schemas.microsoft.com/office/drawing/2016/5/11/chartex" xmlns:cx6="http://schemas.microsoft.com/office/drawing/2016/5/12/chartex" xmlns:cx7="http://schemas.microsoft.com/office/drawing/2016/5/13/chartex" xmlns:cx8="http://schemas.microsoft.com/office/drawing/2016/5/14/chartex" xmlns:mc="http://schemas.openxmlformats.org/markup-compatibility/2006" xmlns:aink="http://schemas.microsoft.com/office/drawing/2016/ink" xmlns:am3d="http://schemas.microsoft.com/office/drawing/2017/model3d" xmlns:o="urn:schemas-microsoft-com:office:office" xmlns:r="http://schemas.openxmlformats.org/officeDocument/2006/relationships" xmlns:m="http://schemas.openxmlformats.org/officeDocument/2006/math" xmlns:v="urn:schemas-microsoft-com:vml" xmlns:wp14="http://schemas.microsoft.com/office/word/2010/wordprocessingDrawing" xmlns:wp="http://schemas.openxmlformats.org/drawingml/2006/wordprocessingDrawing" xmlns:w10="urn:schemas-microsoft-com:office:word" xmlns:w="http://schemas.openxmlformats.org/wordprocessingml/2006/main" xmlns:w14="http://schemas.microsoft.com/office/word/2010/wordml" xmlns:w15="http://schemas.microsoft.com/office/word/2012/wordml" xmlns:w16cid="http://schemas.microsoft.com/office/word/2016/wordml/cid" xmlns:w16se="http://schemas.microsoft.com/office/word/2015/wordml/symex" xmlns:wpg="http://schemas.microsoft.com/office/word/2010/wordprocessingGroup" xmlns:wpi="http://schemas.microsoft.com/office/word/2010/wordprocessingInk" xmlns:wne="http://schemas.microsoft.com/office/word/2006/wordml" xmlns:wps="http://schemas.microsoft.com/office/word/2010/wordprocessingShape" mc:Ignorable="w14 w15 w16se w16cid wp14">
+  <w16cid:commentId w16cid:paraId="2D503D7A" w16cid:durableId="20321364"/>
+</w16cid:commentsIds>
+</file>
+
 <file path=word/numbering.xml><?xml version="1.0" encoding="utf-8"?>
 <w:numbering xmlns:wpc="http://schemas.microsoft.com/office/word/2010/wordprocessingCanvas" xmlns:cx="http://schemas.microsoft.com/office/drawing/2014/chartex" xmlns:cx1="http://schemas.microsoft.com/office/drawing/2015/9/8/chartex" xmlns:cx2="http://schemas.microsoft.com/office/drawing/2015/10/21/chartex" xmlns:cx3="http://schemas.microsoft.com/office/drawing/2016/5/9/chartex" xmlns:cx4="http://schemas.microsoft.com/office/drawing/2016/5/10/chartex" xmlns:cx5="http://schemas.microsoft.com/office/drawing/2016/5/11/chartex" xmlns:cx6="http://schemas.microsoft.com/office/drawing/2016/5/12/chartex" xmlns:cx7="http://schemas.microsoft.com/office/drawing/2016/5/13/chartex" xmlns:cx8="http://schemas.microsoft.com/office/drawing/2016/5/14/chartex" xmlns:mc="http://schemas.openxmlformats.org/markup-compatibility/2006" xmlns:aink="http://schemas.microsoft.com/office/drawing/2016/ink" xmlns:am3d="http://schemas.microsoft.com/office/drawing/2017/model3d" xmlns:o="urn:schemas-microsoft-com:office:office" xmlns:r="http://schemas.openxmlformats.org/officeDocument/2006/relationships" xmlns:m="http://schemas.openxmlformats.org/officeDocument/2006/math" xmlns:v="urn:schemas-microsoft-com:vml" xmlns:wp14="http://schemas.microsoft.com/office/word/2010/wordprocessingDrawing" xmlns:wp="http://schemas.openxmlformats.org/drawingml/2006/wordprocessingDrawing" xmlns:w10="urn:schemas-microsoft-com:office:word" xmlns:w="http://schemas.openxmlformats.org/wordprocessingml/2006/main" xmlns:w14="http://schemas.microsoft.com/office/word/2010/wordml" xmlns:w15="http://schemas.microsoft.com/office/word/2012/wordml" xmlns:w16cid="http://schemas.microsoft.com/office/word/2016/wordml/cid" xmlns:w16se="http://schemas.microsoft.com/office/word/2015/wordml/symex" xmlns:wpg="http://schemas.microsoft.com/office/word/2010/wordprocessingGroup" xmlns:wpi="http://schemas.microsoft.com/office/word/2010/wordprocessingInk" xmlns:wne="http://schemas.microsoft.com/office/word/2006/wordml" xmlns:wps="http://schemas.microsoft.com/office/word/2010/wordprocessingShape" mc:Ignorable="w14 w15 w16se w16cid wp14">
   <w:abstractNum w:abstractNumId="0" w15:restartNumberingAfterBreak="0">
@@ -1106,7 +1169,6 @@
     <w:tmpl w:val="B4D267CC"/>
     <w:lvl w:ilvl="0" w:tplc="9F02B786">
       <w:numFmt w:val="bullet"/>
-      <w:pStyle w:val="EndNoteBibliography"/>
       <w:lvlText w:val="-"/>
       <w:lvlJc w:val="left"/>
       <w:pPr>
@@ -1338,6 +1400,14 @@
     <w:abstractNumId w:val="3"/>
   </w:num>
 </w:numbering>
+</file>
+
+<file path=word/people.xml><?xml version="1.0" encoding="utf-8"?>
+<w15:people xmlns:wpc="http://schemas.microsoft.com/office/word/2010/wordprocessingCanvas" xmlns:cx="http://schemas.microsoft.com/office/drawing/2014/chartex" xmlns:cx1="http://schemas.microsoft.com/office/drawing/2015/9/8/chartex" xmlns:cx2="http://schemas.microsoft.com/office/drawing/2015/10/21/chartex" xmlns:cx3="http://schemas.microsoft.com/office/drawing/2016/5/9/chartex" xmlns:cx4="http://schemas.microsoft.com/office/drawing/2016/5/10/chartex" xmlns:cx5="http://schemas.microsoft.com/office/drawing/2016/5/11/chartex" xmlns:cx6="http://schemas.microsoft.com/office/drawing/2016/5/12/chartex" xmlns:cx7="http://schemas.microsoft.com/office/drawing/2016/5/13/chartex" xmlns:cx8="http://schemas.microsoft.com/office/drawing/2016/5/14/chartex" xmlns:mc="http://schemas.openxmlformats.org/markup-compatibility/2006" xmlns:aink="http://schemas.microsoft.com/office/drawing/2016/ink" xmlns:am3d="http://schemas.microsoft.com/office/drawing/2017/model3d" xmlns:o="urn:schemas-microsoft-com:office:office" xmlns:r="http://schemas.openxmlformats.org/officeDocument/2006/relationships" xmlns:m="http://schemas.openxmlformats.org/officeDocument/2006/math" xmlns:v="urn:schemas-microsoft-com:vml" xmlns:wp14="http://schemas.microsoft.com/office/word/2010/wordprocessingDrawing" xmlns:wp="http://schemas.openxmlformats.org/drawingml/2006/wordprocessingDrawing" xmlns:w10="urn:schemas-microsoft-com:office:word" xmlns:w="http://schemas.openxmlformats.org/wordprocessingml/2006/main" xmlns:w14="http://schemas.microsoft.com/office/word/2010/wordml" xmlns:w15="http://schemas.microsoft.com/office/word/2012/wordml" xmlns:w16cid="http://schemas.microsoft.com/office/word/2016/wordml/cid" xmlns:w16se="http://schemas.microsoft.com/office/word/2015/wordml/symex" xmlns:wpg="http://schemas.microsoft.com/office/word/2010/wordprocessingGroup" xmlns:wpi="http://schemas.microsoft.com/office/word/2010/wordprocessingInk" xmlns:wne="http://schemas.microsoft.com/office/word/2006/wordml" xmlns:wps="http://schemas.microsoft.com/office/word/2010/wordprocessingShape" mc:Ignorable="w14 w15 w16se w16cid wp14">
+  <w15:person w15:author="Rae Karma">
+    <w15:presenceInfo w15:providerId="Windows Live" w15:userId="029e6ac2af97b27d"/>
+  </w15:person>
+</w15:people>
 </file>
 
 <file path=word/styles.xml><?xml version="1.0" encoding="utf-8"?>
@@ -1741,6 +1811,7 @@
   <w:style w:type="character" w:default="1" w:styleId="DefaultParagraphFont">
     <w:name w:val="Default Paragraph Font"/>
     <w:uiPriority w:val="1"/>
+    <w:semiHidden/>
     <w:unhideWhenUsed/>
   </w:style>
   <w:style w:type="table" w:default="1" w:styleId="TableNormal">

</xml_diff>

<commit_message>
lit review = physical oceanography
</commit_message>
<xml_diff>
--- a/Lit_review_outline.docx
+++ b/Lit_review_outline.docx
@@ -20,6 +20,36 @@
       </w:r>
       <w:r>
         <w:t xml:space="preserve"> (long term temp modelling?)</w:t>
+      </w:r>
+      <w:r>
+        <w:t xml:space="preserve"> </w:t>
+      </w:r>
+    </w:p>
+    <w:p>
+      <w:pPr>
+        <w:pStyle w:val="ListParagraph"/>
+        <w:numPr>
+          <w:ilvl w:val="1"/>
+          <w:numId w:val="3"/>
+        </w:numPr>
+      </w:pPr>
+      <w:r>
+        <w:fldChar w:fldCharType="begin"/>
+      </w:r>
+      <w:r>
+        <w:instrText xml:space="preserve"> ADDIN EN.CITE &lt;EndNote&gt;&lt;Cite&gt;&lt;Author&gt;Glynn&lt;/Author&gt;&lt;Year&gt;1991&lt;/Year&gt;&lt;IDText&gt;CORAL-REEF BLEACHING IN THE 1980S AND POSSIBLE CONNECTIONS WITH GLOBAL WARMING&lt;/IDText&gt;&lt;DisplayText&gt;(Glynn 1991)&lt;/DisplayText&gt;&lt;record&gt;&lt;dates&gt;&lt;pub-dates&gt;&lt;date&gt;Jun&lt;/date&gt;&lt;/pub-dates&gt;&lt;year&gt;1991&lt;/year&gt;&lt;/dates&gt;&lt;keywords&gt;&lt;keyword&gt;montastrea-annularis&lt;/keyword&gt;&lt;keyword&gt;temperature&lt;/keyword&gt;&lt;keyword&gt;mortality&lt;/keyword&gt;&lt;keyword&gt;event&lt;/keyword&gt;&lt;keyword&gt;zooxanthellae&lt;/keyword&gt;&lt;keyword&gt;&lt;/keyword&gt;&lt;keyword&gt;stress&lt;/keyword&gt;&lt;keyword&gt;growth&lt;/keyword&gt;&lt;keyword&gt;death&lt;/keyword&gt;&lt;keyword&gt;Environmental Sciences &amp;amp; Ecology&lt;/keyword&gt;&lt;keyword&gt;Evolutionary Biology&lt;/keyword&gt;&lt;keyword&gt;Genetics &amp;amp;&lt;/keyword&gt;&lt;keyword&gt;Heredity&lt;/keyword&gt;&lt;/keywords&gt;&lt;urls&gt;&lt;related-urls&gt;&lt;url&gt;&amp;lt;Go to ISI&amp;gt;://WOS:A1991FM44300003&lt;/url&gt;&lt;/related-urls&gt;&lt;/urls&gt;&lt;isbn&gt;0169-5347&lt;/isbn&gt;&lt;work-type&gt;Review&lt;/work-type&gt;&lt;titles&gt;&lt;title&gt;CORAL-REEF BLEACHING IN THE 1980S AND POSSIBLE CONNECTIONS WITH GLOBAL WARMING&lt;/title&gt;&lt;secondary-title&gt;Trends in Ecology &amp;amp; Evolution&lt;/secondary-title&gt;&lt;alt-title&gt;Trends Ecol. Evol.&lt;/alt-title&gt;&lt;/titles&gt;&lt;pages&gt;175-179&lt;/pages&gt;&lt;number&gt;6&lt;/number&gt;&lt;contributors&gt;&lt;authors&gt;&lt;author&gt;Glynn, P. W.&lt;/author&gt;&lt;/authors&gt;&lt;/contributors&gt;&lt;language&gt;English&lt;/language&gt;&lt;added-date format="utc"&gt;1535100619&lt;/added-date&gt;&lt;ref-type name="Journal Article"&gt;17&lt;/ref-type&gt;&lt;auth-address&gt;GLYNN, PW (reprint author), UNIV MIAMI,ROSENSTIEL SCH MARINE &amp;amp; ATMOSPHER SCI,DIV MARINE BIOL,4600 RICKENBACKER CAUSEWAY,MIAMI,FL 33149, USA.&lt;/auth-address&gt;&lt;rec-number&gt;258&lt;/rec-number&gt;&lt;last-updated-date format="utc"&gt;1540709279&lt;/last-updated-date&gt;&lt;accession-num&gt;WOS:A1991FM44300003&lt;/accession-num&gt;&lt;electronic-resource-num&gt;10.1016/0169-5347(91)90208-f&lt;/electronic-resource-num&gt;&lt;volume&gt;6&lt;/volume&gt;&lt;/record&gt;&lt;/Cite&gt;&lt;/EndNote&gt;</w:instrText>
+      </w:r>
+      <w:r>
+        <w:fldChar w:fldCharType="separate"/>
+      </w:r>
+      <w:r>
+        <w:rPr>
+          <w:noProof/>
+        </w:rPr>
+        <w:t>(Glynn 1991)</w:t>
+      </w:r>
+      <w:r>
+        <w:fldChar w:fldCharType="end"/>
       </w:r>
       <w:r>
         <w:t xml:space="preserve"> </w:t>
@@ -562,6 +592,34 @@
     </w:p>
     <w:p/>
     <w:p/>
+    <w:p>
+      <w:r>
+        <w:t xml:space="preserve">User guide of </w:t>
+      </w:r>
+      <w:proofErr w:type="spellStart"/>
+      <w:r>
+        <w:t>schoc</w:t>
+      </w:r>
+      <w:proofErr w:type="spellEnd"/>
+    </w:p>
+    <w:p>
+      <w:proofErr w:type="spellStart"/>
+      <w:r>
+        <w:t>Sciene</w:t>
+      </w:r>
+      <w:proofErr w:type="spellEnd"/>
+      <w:r>
+        <w:t xml:space="preserve"> manual - </w:t>
+      </w:r>
+    </w:p>
+    <w:p/>
+    <w:p>
+      <w:r>
+        <w:t>Anod portal – stars - trends</w:t>
+      </w:r>
+      <w:bookmarkStart w:id="0" w:name="_GoBack"/>
+      <w:bookmarkEnd w:id="0"/>
+    </w:p>
     <w:p/>
     <w:p/>
     <w:p/>
@@ -571,8 +629,6 @@
     <w:p/>
     <w:p/>
     <w:p/>
-    <w:p/>
-    <w:p/>
     <w:p>
       <w:pPr>
         <w:pBdr>
@@ -582,8 +638,7 @@
     </w:p>
     <w:p/>
     <w:p>
-      <w:bookmarkStart w:id="0" w:name="_Hlk3282089"/>
-      <w:bookmarkStart w:id="1" w:name="_GoBack"/>
+      <w:bookmarkStart w:id="1" w:name="_Hlk3282089"/>
       <w:r>
         <w:t>Outline/flow of literature review</w:t>
       </w:r>
@@ -751,7 +806,6 @@
         <w:t>the second part leads closer to my research questions: comparing and creating models for the subsurface</w:t>
       </w:r>
     </w:p>
-    <w:bookmarkEnd w:id="0"/>
     <w:bookmarkEnd w:id="1"/>
     <w:p/>
     <w:p/>
@@ -765,9 +819,232 @@
     <w:p/>
     <w:p>
       <w:pPr>
-        <w:pStyle w:val="ListParagraph"/>
-      </w:pPr>
-    </w:p>
+        <w:rPr>
+          <w:spacing w:val="-3"/>
+        </w:rPr>
+      </w:pPr>
+      <w:r>
+        <w:rPr>
+          <w:spacing w:val="-3"/>
+          <w:u w:val="single"/>
+        </w:rPr>
+        <w:t>Introduction/definition of subject</w:t>
+      </w:r>
+      <w:r>
+        <w:rPr>
+          <w:spacing w:val="-3"/>
+        </w:rPr>
+        <w:t>: The introduction should clearly define the subject of the review, provide relevant background and highlight the significance of the topic. It should include the broad purpose of the review, scope of the review, key definitions of the subject matter, and background information justifying why a review of the topic is necessary. The introduction should finish with a specific set of aims (i.e. research questions) for the review.</w:t>
+      </w:r>
+    </w:p>
+    <w:p>
+      <w:pPr>
+        <w:rPr>
+          <w:spacing w:val="-3"/>
+          <w:u w:val="single"/>
+        </w:rPr>
+      </w:pPr>
+      <w:r>
+        <w:rPr>
+          <w:spacing w:val="-3"/>
+          <w:u w:val="single"/>
+        </w:rPr>
+        <w:t>Selection of key papers, examples</w:t>
+      </w:r>
+      <w:r>
+        <w:rPr>
+          <w:spacing w:val="-3"/>
+        </w:rPr>
+        <w:t xml:space="preserve">: The degree to which the student uses relevant papers to identify the major contributions and controversies in the field of study. The review should not catalogue all available literature on the topic but select the most relevant findings for </w:t>
+      </w:r>
+      <w:proofErr w:type="gramStart"/>
+      <w:r>
+        <w:rPr>
+          <w:spacing w:val="-3"/>
+        </w:rPr>
+        <w:t>particular arguments</w:t>
+      </w:r>
+      <w:proofErr w:type="gramEnd"/>
+      <w:r>
+        <w:rPr>
+          <w:spacing w:val="-3"/>
+        </w:rPr>
+        <w:t xml:space="preserve"> and select papers that illustrate each point effectively. Wherever possible, the review should focus on recent developments and primary literature sources. All sources should be correctly acknowledged, cited in the text and reference list. The reference list should be complete, accurate and formatted correctly. An appropriate number of sources should be used. </w:t>
+      </w:r>
+    </w:p>
+    <w:p>
+      <w:pPr>
+        <w:rPr>
+          <w:spacing w:val="-3"/>
+          <w:u w:val="single"/>
+        </w:rPr>
+      </w:pPr>
+      <w:r>
+        <w:rPr>
+          <w:spacing w:val="-3"/>
+          <w:u w:val="single"/>
+        </w:rPr>
+        <w:t>Identification of trends, controversies, etc</w:t>
+      </w:r>
+      <w:r>
+        <w:rPr>
+          <w:spacing w:val="-3"/>
+        </w:rPr>
+        <w:t xml:space="preserve">: The degree to which the student highlights and discusses major research trends and controversies, both recent and past, relevant to the topic in question. </w:t>
+      </w:r>
+    </w:p>
+    <w:p>
+      <w:pPr>
+        <w:rPr>
+          <w:spacing w:val="-3"/>
+        </w:rPr>
+      </w:pPr>
+      <w:r>
+        <w:rPr>
+          <w:spacing w:val="-3"/>
+          <w:u w:val="single"/>
+        </w:rPr>
+        <w:lastRenderedPageBreak/>
+        <w:t>Evaluation of material</w:t>
+      </w:r>
+      <w:r>
+        <w:rPr>
+          <w:spacing w:val="-3"/>
+        </w:rPr>
+        <w:t xml:space="preserve">: An adequate, in-depth and critical evaluation of the topic is required. Effective writing will </w:t>
+      </w:r>
+      <w:proofErr w:type="gramStart"/>
+      <w:r>
+        <w:rPr>
+          <w:spacing w:val="-3"/>
+        </w:rPr>
+        <w:t>compare and contrast</w:t>
+      </w:r>
+      <w:proofErr w:type="gramEnd"/>
+      <w:r>
+        <w:rPr>
+          <w:spacing w:val="-3"/>
+        </w:rPr>
+        <w:t xml:space="preserve"> relevant literature to form a constructive argument regarding the state of the research topic. Key research findings should be compared and discussed with implications for future research indicated. Students should show </w:t>
+      </w:r>
+      <w:proofErr w:type="gramStart"/>
+      <w:r>
+        <w:rPr>
+          <w:spacing w:val="-3"/>
+        </w:rPr>
+        <w:t>sufficient</w:t>
+      </w:r>
+      <w:proofErr w:type="gramEnd"/>
+      <w:r>
+        <w:rPr>
+          <w:spacing w:val="-3"/>
+        </w:rPr>
+        <w:t xml:space="preserve"> grasp of the subject area to critique (with appropriate reasons and evidence) methodology, experimental design and theoretical views of papers reviewed. </w:t>
+      </w:r>
+    </w:p>
+    <w:p>
+      <w:pPr>
+        <w:rPr>
+          <w:spacing w:val="-3"/>
+          <w:u w:val="single"/>
+        </w:rPr>
+      </w:pPr>
+      <w:r>
+        <w:rPr>
+          <w:spacing w:val="-3"/>
+          <w:u w:val="single"/>
+        </w:rPr>
+        <w:t>Contribution of original ideas</w:t>
+      </w:r>
+      <w:r>
+        <w:rPr>
+          <w:spacing w:val="-3"/>
+        </w:rPr>
+        <w:t>: The degree to which the review represents an independent analysis of the topic. Student’s should offer their own interpretation of research trends and provide original ideas as much as possible. The review should also be original in its organisation of ideas (i.e. structure).</w:t>
+      </w:r>
+    </w:p>
+    <w:p>
+      <w:pPr>
+        <w:rPr>
+          <w:spacing w:val="-3"/>
+        </w:rPr>
+      </w:pPr>
+      <w:r>
+        <w:rPr>
+          <w:spacing w:val="-3"/>
+          <w:u w:val="single"/>
+        </w:rPr>
+        <w:t>Organisation of material</w:t>
+      </w:r>
+      <w:r>
+        <w:rPr>
+          <w:spacing w:val="-3"/>
+        </w:rPr>
+        <w:t xml:space="preserve">: The main body of the review should be structured into sections &amp; sub-sections (with headings) that show an ordered progression of topics. There should a logical development of relevant themes that lead to the paper’s overall argument/s. Organisation of the material should be original and not copy structures of previous review papers. </w:t>
+      </w:r>
+    </w:p>
+    <w:p>
+      <w:pPr>
+        <w:rPr>
+          <w:spacing w:val="-3"/>
+        </w:rPr>
+      </w:pPr>
+      <w:r>
+        <w:rPr>
+          <w:spacing w:val="-3"/>
+          <w:u w:val="single"/>
+        </w:rPr>
+        <w:t>Use of original figures, tables, etc</w:t>
+      </w:r>
+      <w:r>
+        <w:rPr>
+          <w:spacing w:val="-3"/>
+        </w:rPr>
+        <w:t>: Figures and tables should be used to synthesise literature trends, topics and key findings. Original illustrations that compare and summarise research trends and findings across the range of discussed research topics are ideal. All figures and tables should be referred to in the text and formatted to publication quality. Information sources must be accurately represented.</w:t>
+      </w:r>
+    </w:p>
+    <w:p>
+      <w:pPr>
+        <w:rPr>
+          <w:spacing w:val="-3"/>
+        </w:rPr>
+      </w:pPr>
+      <w:r>
+        <w:rPr>
+          <w:spacing w:val="-3"/>
+          <w:u w:val="single"/>
+        </w:rPr>
+        <w:t>Quality of written text</w:t>
+      </w:r>
+      <w:r>
+        <w:rPr>
+          <w:spacing w:val="-3"/>
+        </w:rPr>
+        <w:t>: The fluency, conciseness and clarity of the text. The degree to which grammatically correct sentences, spelling and punctuation are used. The fluency of the writing is also an evaluation of the student’s scientific writing style and the ease with which this can be understood by non-specialist professional readers.</w:t>
+      </w:r>
+    </w:p>
+    <w:p>
+      <w:pPr>
+        <w:rPr>
+          <w:spacing w:val="-3"/>
+        </w:rPr>
+      </w:pPr>
+      <w:r>
+        <w:rPr>
+          <w:spacing w:val="-3"/>
+          <w:u w:val="single"/>
+        </w:rPr>
+        <w:t>Thoroughness of coverage</w:t>
+      </w:r>
+      <w:r>
+        <w:rPr>
+          <w:spacing w:val="-3"/>
+        </w:rPr>
+        <w:t>: The review should be an in-depth treatment of the topic covering key issues and accurately representing sources.</w:t>
+      </w:r>
+    </w:p>
+    <w:p/>
+    <w:p/>
     <w:p>
       <w:pPr>
         <w:pStyle w:val="ListParagraph"/>
@@ -824,7 +1101,7 @@
         <w:ind w:left="720" w:hanging="720"/>
       </w:pPr>
       <w:r>
-        <w:t>Hoegh-Guldberg O, Bruno JF (2010) The Impact of Climate Change on the World's Marine Ecosystems. Science 328:1523-1528</w:t>
+        <w:t>Glynn PW (1991) CORAL-REEF BLEACHING IN THE 1980S AND POSSIBLE CONNECTIONS WITH GLOBAL WARMING. Trends in Ecology &amp; Evolution 6:175-179</w:t>
       </w:r>
     </w:p>
     <w:p>
@@ -834,7 +1111,7 @@
         <w:ind w:left="720" w:hanging="720"/>
       </w:pPr>
       <w:r>
-        <w:t>Hughes TP, Baird AH, Bellwood DR, Card M, Connolly SR, Folke C, Grosberg R, Hoegh-Guldberg O, Jackson JBC, Kleypas J, Lough JM, Marshall P, Nystrom M, Palumbi SR, Pandolfi JM, Rosen B, Roughgarden J (2003) Climate change, human impacts, and the resilience of coral reefs. Science 301:929-933</w:t>
+        <w:t>Hoegh-Guldberg O, Bruno JF (2010) The Impact of Climate Change on the World's Marine Ecosystems. Science 328:1523-1528</w:t>
       </w:r>
     </w:p>
     <w:p>
@@ -844,11 +1121,21 @@
         <w:ind w:left="720" w:hanging="720"/>
       </w:pPr>
       <w:r>
-        <w:t xml:space="preserve">Hughes TP, Kerry JT, Alvarez-Noriega M, Alvarez-Romero JG, Anderson KD, Baird AH, Babcock RC, Beger M, Bellwood DR, Berkelmans R, Bridge TC, Butler IR, Byrne M, Cantin NE, Comeau S, Connolly SR, Cumming GS, Dalton SJ, Diaz-Pulido G, Eakin CM, Figueira WF, Gilmour JP, </w:t>
+        <w:t>Hughes TP, Baird AH, Bellwood DR, Card M, Connolly SR, Folke C, Grosberg R, Hoegh-Guldberg O, Jackson JBC, Kleypas J, Lough JM, Marshall P, Nystrom M, Palumbi SR, Pandolfi JM, Rosen B, Roughgarden J (2003) Climate change, human impacts, and the resilience of coral reefs. Science 301:929-933</w:t>
+      </w:r>
+    </w:p>
+    <w:p>
+      <w:pPr>
+        <w:pStyle w:val="EndNoteBibliography"/>
+        <w:spacing w:after="0"/>
+        <w:ind w:left="720" w:hanging="720"/>
+      </w:pPr>
+      <w:r>
+        <w:t xml:space="preserve">Hughes TP, Kerry JT, Alvarez-Noriega M, Alvarez-Romero JG, Anderson KD, Baird AH, Babcock RC, Beger M, Bellwood DR, Berkelmans R, Bridge TC, Butler IR, Byrne M, Cantin NE, Comeau S, </w:t>
       </w:r>
       <w:r>
         <w:lastRenderedPageBreak/>
-        <w:t>Harrison HB, Heron SF, Hoey AS, Hobbs JPA, Hoogenboom MO, Kennedy EV, Kuo CY, Lough JM, Lowe RJ, Liu G, Cculloch MTM, Malcolm HA, McWilliam MJ, Pandolfi JM, Pears RJ, Pratchett MS, Schoepf V, Simpson T, Skirving WJ, Sommer B, Torda G, Wachenfeld DR, Willis BL, Wilson SK (2017) Global warming and recurrent mass bleaching of corals. Nature 543:373-+</w:t>
+        <w:t>Connolly SR, Cumming GS, Dalton SJ, Diaz-Pulido G, Eakin CM, Figueira WF, Gilmour JP, Harrison HB, Heron SF, Hoey AS, Hobbs JPA, Hoogenboom MO, Kennedy EV, Kuo CY, Lough JM, Lowe RJ, Liu G, Cculloch MTM, Malcolm HA, McWilliam MJ, Pandolfi JM, Pears RJ, Pratchett MS, Schoepf V, Simpson T, Skirving WJ, Sommer B, Torda G, Wachenfeld DR, Willis BL, Wilson SK (2017) Global warming and recurrent mass bleaching of corals. Nature 543:373-+</w:t>
       </w:r>
     </w:p>
     <w:p>

</xml_diff>